<commit_message>
Edit Lab2 Task D
</commit_message>
<xml_diff>
--- a/Lab2Pylypiva_Katrich_Koval.docx
+++ b/Lab2Pylypiva_Katrich_Koval.docx
@@ -1238,91 +1238,714 @@
         <w:rPr>
           <w:lang w:val="uk-UA"/>
         </w:rPr>
-        <w:t>Зробіть прогноз на наступний період. Опишіть для яких змінних і які значення беруться для прогнозу</w:t>
-      </w:r>
-      <w:r>
-        <w:rPr>
-          <w:lang w:val="uk-UA"/>
-        </w:rPr>
-        <w:br/>
-      </w:r>
-      <w:r>
-        <w:rPr>
-          <w:lang w:val="uk-UA"/>
-        </w:rPr>
-        <w:t>Для прогнозування ціни на житло ми використали отримані коефіцієнти та отримали формулу для знаходження прогнозу.</w:t>
-      </w:r>
-      <w:r>
-        <w:rPr>
-          <w:lang w:val="uk-UA"/>
-        </w:rPr>
-        <w:br/>
-        <w:t xml:space="preserve">Щодо даних, які ми взяли: </w:t>
-      </w:r>
-      <w:r>
-        <w:rPr>
-          <w:lang w:val="uk-UA"/>
-        </w:rPr>
-        <w:br/>
-        <w:t xml:space="preserve">BHK_NO – кількість </w:t>
-      </w:r>
-      <w:r>
-        <w:rPr>
-          <w:lang w:val="uk-UA"/>
-        </w:rPr>
-        <w:br/>
-        <w:t>SQUARE_FT – площа житла.</w:t>
-      </w:r>
-      <w:r>
-        <w:rPr>
-          <w:lang w:val="uk-UA"/>
-        </w:rPr>
-        <w:br/>
-        <w:t>LONGITUDE - довжина</w:t>
-      </w:r>
-      <w:r>
-        <w:rPr>
-          <w:lang w:val="uk-UA"/>
-        </w:rPr>
-        <w:br/>
-        <w:t>LATITUDE – ширина</w:t>
-      </w:r>
-      <w:r>
-        <w:rPr>
-          <w:lang w:val="uk-UA"/>
-        </w:rPr>
-        <w:br/>
-      </w:r>
-      <w:r>
-        <w:rPr>
-          <w:lang w:val="uk-UA"/>
-        </w:rPr>
-        <w:lastRenderedPageBreak/>
-        <w:t xml:space="preserve">Що ж до Х, </w:t>
-      </w:r>
-      <w:r>
-        <w:rPr>
-          <w:lang w:val="uk-UA"/>
-        </w:rPr>
-        <w:t>ми взяли приблизно середні значення з таблиці.</w:t>
-      </w:r>
-      <w:r>
-        <w:rPr>
-          <w:lang w:val="uk-UA"/>
-        </w:rPr>
-        <w:br/>
-      </w:r>
-      <w:r>
+        <w:t xml:space="preserve">Знайти значення оцінених значення </w:t>
+      </w:r>
+      <w:r>
+        <w:rPr>
+          <w:rFonts w:ascii="Cambria Math" w:hAnsi="Cambria Math" w:cs="Cambria Math"/>
+          <w:lang w:val="uk-UA"/>
+        </w:rPr>
+        <w:t>𝑌</w:t>
+      </w:r>
+      <w:r>
+        <w:rPr>
+          <w:lang w:val="uk-UA"/>
+        </w:rPr>
+        <w:t xml:space="preserve"> тобто </w:t>
+      </w:r>
+      <w:r>
+        <w:rPr>
+          <w:rFonts w:ascii="Cambria Math" w:hAnsi="Cambria Math" w:cs="Cambria Math"/>
+          <w:lang w:val="uk-UA"/>
+        </w:rPr>
+        <w:t>𝑌</w:t>
+      </w:r>
+      <w:r>
+        <w:rPr>
+          <w:rFonts w:cs="Times New Roman"/>
+          <w:lang w:val="uk-UA"/>
+        </w:rPr>
+        <w:t>̂</w:t>
+      </w:r>
+      <w:r>
+        <w:rPr>
+          <w:lang w:val="uk-UA"/>
+        </w:rPr>
+        <w:t xml:space="preserve"> за допомогою математичної моделі, а саме лінійної регресії </w:t>
+      </w:r>
+      <m:oMath>
+        <m:acc>
+          <m:accPr>
+            <m:ctrlPr>
+              <w:rPr>
+                <w:rFonts w:ascii="Cambria Math" w:hAnsi="Cambria Math" w:cs="Cambria Math"/>
+                <w:lang w:val="uk-UA"/>
+              </w:rPr>
+            </m:ctrlPr>
+          </m:accPr>
+          <m:e>
+            <m:r>
+              <m:rPr>
+                <m:sty m:val="p"/>
+              </m:rPr>
+              <w:rPr>
+                <w:rFonts w:ascii="Cambria Math" w:hAnsi="Cambria Math" w:cs="Cambria Math"/>
+                <w:lang w:val="uk-UA"/>
+              </w:rPr>
+              <m:t>Y</m:t>
+            </m:r>
+          </m:e>
+        </m:acc>
+        <m:r>
+          <w:rPr>
+            <w:rFonts w:ascii="Cambria Math" w:hAnsi="Cambria Math"/>
+            <w:lang w:val="uk-UA"/>
+          </w:rPr>
+          <m:t> = </m:t>
+        </m:r>
+        <m:sSub>
+          <m:sSubPr>
+            <m:ctrlPr>
+              <w:rPr>
+                <w:rFonts w:ascii="Cambria Math" w:hAnsi="Cambria Math" w:cs="Cambria Math"/>
+                <w:lang w:val="uk-UA"/>
+              </w:rPr>
+            </m:ctrlPr>
+          </m:sSubPr>
+          <m:e>
+            <m:r>
+              <m:rPr>
+                <m:sty m:val="p"/>
+              </m:rPr>
+              <w:rPr>
+                <w:rFonts w:ascii="Cambria Math" w:hAnsi="Cambria Math" w:cs="Cambria Math"/>
+                <w:lang w:val="uk-UA"/>
+              </w:rPr>
+              <m:t>b</m:t>
+            </m:r>
+            <m:ctrlPr>
+              <w:rPr>
+                <w:rFonts w:ascii="Cambria Math" w:hAnsi="Cambria Math"/>
+                <w:i/>
+                <w:lang w:val="uk-UA"/>
+              </w:rPr>
+            </m:ctrlPr>
+          </m:e>
+          <m:sub>
+            <m:r>
+              <w:rPr>
+                <w:rFonts w:ascii="Cambria Math" w:hAnsi="Cambria Math"/>
+                <w:lang w:val="uk-UA"/>
+              </w:rPr>
+              <m:t>0</m:t>
+            </m:r>
+          </m:sub>
+        </m:sSub>
+        <m:r>
+          <w:rPr>
+            <w:rFonts w:ascii="Cambria Math" w:hAnsi="Cambria Math"/>
+            <w:lang w:val="uk-UA"/>
+          </w:rPr>
+          <m:t> + </m:t>
+        </m:r>
+        <m:sSub>
+          <m:sSubPr>
+            <m:ctrlPr>
+              <w:rPr>
+                <w:rFonts w:ascii="Cambria Math" w:hAnsi="Cambria Math" w:cs="Cambria Math"/>
+                <w:lang w:val="uk-UA"/>
+              </w:rPr>
+            </m:ctrlPr>
+          </m:sSubPr>
+          <m:e>
+            <m:r>
+              <m:rPr>
+                <m:sty m:val="p"/>
+              </m:rPr>
+              <w:rPr>
+                <w:rFonts w:ascii="Cambria Math" w:hAnsi="Cambria Math" w:cs="Cambria Math"/>
+                <w:lang w:val="uk-UA"/>
+              </w:rPr>
+              <m:t>b</m:t>
+            </m:r>
+            <m:ctrlPr>
+              <w:rPr>
+                <w:rFonts w:ascii="Cambria Math" w:hAnsi="Cambria Math"/>
+                <w:i/>
+                <w:lang w:val="uk-UA"/>
+              </w:rPr>
+            </m:ctrlPr>
+          </m:e>
+          <m:sub>
+            <m:r>
+              <w:rPr>
+                <w:rFonts w:ascii="Cambria Math" w:hAnsi="Cambria Math"/>
+                <w:lang w:val="uk-UA"/>
+              </w:rPr>
+              <m:t>1</m:t>
+            </m:r>
+          </m:sub>
+        </m:sSub>
+        <m:sSub>
+          <m:sSubPr>
+            <m:ctrlPr>
+              <w:rPr>
+                <w:rFonts w:ascii="Cambria Math" w:hAnsi="Cambria Math" w:cs="Cambria Math"/>
+                <w:lang w:val="uk-UA"/>
+              </w:rPr>
+            </m:ctrlPr>
+          </m:sSubPr>
+          <m:e>
+            <m:r>
+              <m:rPr>
+                <m:sty m:val="p"/>
+              </m:rPr>
+              <w:rPr>
+                <w:rFonts w:ascii="Cambria Math" w:hAnsi="Cambria Math" w:cs="Cambria Math"/>
+                <w:lang w:val="uk-UA"/>
+              </w:rPr>
+              <m:t>X</m:t>
+            </m:r>
+          </m:e>
+          <m:sub>
+            <m:r>
+              <w:rPr>
+                <w:rFonts w:ascii="Cambria Math" w:hAnsi="Cambria Math"/>
+                <w:lang w:val="uk-UA"/>
+              </w:rPr>
+              <m:t>1</m:t>
+            </m:r>
+          </m:sub>
+        </m:sSub>
+        <m:r>
+          <w:rPr>
+            <w:rFonts w:ascii="Cambria Math" w:hAnsi="Cambria Math"/>
+            <w:lang w:val="uk-UA"/>
+          </w:rPr>
+          <m:t> + </m:t>
+        </m:r>
+        <m:sSub>
+          <m:sSubPr>
+            <m:ctrlPr>
+              <w:rPr>
+                <w:rFonts w:ascii="Cambria Math" w:hAnsi="Cambria Math" w:cs="Cambria Math"/>
+                <w:lang w:val="uk-UA"/>
+              </w:rPr>
+            </m:ctrlPr>
+          </m:sSubPr>
+          <m:e>
+            <m:r>
+              <m:rPr>
+                <m:sty m:val="p"/>
+              </m:rPr>
+              <w:rPr>
+                <w:rFonts w:ascii="Cambria Math" w:hAnsi="Cambria Math" w:cs="Cambria Math"/>
+                <w:lang w:val="uk-UA"/>
+              </w:rPr>
+              <m:t>b</m:t>
+            </m:r>
+            <m:ctrlPr>
+              <w:rPr>
+                <w:rFonts w:ascii="Cambria Math" w:hAnsi="Cambria Math"/>
+                <w:i/>
+                <w:lang w:val="uk-UA"/>
+              </w:rPr>
+            </m:ctrlPr>
+          </m:e>
+          <m:sub>
+            <m:r>
+              <w:rPr>
+                <w:rFonts w:ascii="Cambria Math" w:hAnsi="Cambria Math"/>
+                <w:lang w:val="uk-UA"/>
+              </w:rPr>
+              <m:t>2</m:t>
+            </m:r>
+          </m:sub>
+        </m:sSub>
+        <m:sSub>
+          <m:sSubPr>
+            <m:ctrlPr>
+              <w:rPr>
+                <w:rFonts w:ascii="Cambria Math" w:hAnsi="Cambria Math" w:cs="Cambria Math"/>
+                <w:lang w:val="uk-UA"/>
+              </w:rPr>
+            </m:ctrlPr>
+          </m:sSubPr>
+          <m:e>
+            <m:r>
+              <m:rPr>
+                <m:sty m:val="p"/>
+              </m:rPr>
+              <w:rPr>
+                <w:rFonts w:ascii="Cambria Math" w:hAnsi="Cambria Math" w:cs="Cambria Math"/>
+                <w:lang w:val="uk-UA"/>
+              </w:rPr>
+              <m:t>X</m:t>
+            </m:r>
+          </m:e>
+          <m:sub>
+            <m:r>
+              <w:rPr>
+                <w:rFonts w:ascii="Cambria Math" w:hAnsi="Cambria Math"/>
+                <w:lang w:val="uk-UA"/>
+              </w:rPr>
+              <m:t>2</m:t>
+            </m:r>
+          </m:sub>
+        </m:sSub>
+        <m:r>
+          <w:rPr>
+            <w:rFonts w:ascii="Cambria Math" w:hAnsi="Cambria Math"/>
+            <w:lang w:val="uk-UA"/>
+          </w:rPr>
+          <m:t> + </m:t>
+        </m:r>
+        <m:sSub>
+          <m:sSubPr>
+            <m:ctrlPr>
+              <w:rPr>
+                <w:rFonts w:ascii="Cambria Math" w:hAnsi="Cambria Math" w:cs="Cambria Math"/>
+                <w:lang w:val="uk-UA"/>
+              </w:rPr>
+            </m:ctrlPr>
+          </m:sSubPr>
+          <m:e>
+            <m:r>
+              <m:rPr>
+                <m:sty m:val="p"/>
+              </m:rPr>
+              <w:rPr>
+                <w:rFonts w:ascii="Cambria Math" w:hAnsi="Cambria Math" w:cs="Cambria Math"/>
+                <w:lang w:val="uk-UA"/>
+              </w:rPr>
+              <m:t>b</m:t>
+            </m:r>
+            <m:ctrlPr>
+              <w:rPr>
+                <w:rFonts w:ascii="Cambria Math" w:hAnsi="Cambria Math"/>
+                <w:i/>
+                <w:lang w:val="uk-UA"/>
+              </w:rPr>
+            </m:ctrlPr>
+          </m:e>
+          <m:sub>
+            <m:r>
+              <w:rPr>
+                <w:rFonts w:ascii="Cambria Math" w:hAnsi="Cambria Math"/>
+                <w:lang w:val="uk-UA"/>
+              </w:rPr>
+              <m:t>3</m:t>
+            </m:r>
+          </m:sub>
+        </m:sSub>
+        <m:sSub>
+          <m:sSubPr>
+            <m:ctrlPr>
+              <w:rPr>
+                <w:rFonts w:ascii="Cambria Math" w:hAnsi="Cambria Math" w:cs="Cambria Math"/>
+                <w:lang w:val="uk-UA"/>
+              </w:rPr>
+            </m:ctrlPr>
+          </m:sSubPr>
+          <m:e>
+            <m:r>
+              <m:rPr>
+                <m:sty m:val="p"/>
+              </m:rPr>
+              <w:rPr>
+                <w:rFonts w:ascii="Cambria Math" w:hAnsi="Cambria Math" w:cs="Cambria Math"/>
+                <w:lang w:val="uk-UA"/>
+              </w:rPr>
+              <m:t>X</m:t>
+            </m:r>
+          </m:e>
+          <m:sub>
+            <m:r>
+              <w:rPr>
+                <w:rFonts w:ascii="Cambria Math" w:hAnsi="Cambria Math"/>
+                <w:lang w:val="uk-UA"/>
+              </w:rPr>
+              <m:t>3</m:t>
+            </m:r>
+          </m:sub>
+        </m:sSub>
+        <m:r>
+          <w:rPr>
+            <w:rFonts w:ascii="Cambria Math" w:hAnsi="Cambria Math"/>
+            <w:lang w:val="uk-UA"/>
+          </w:rPr>
+          <m:t> + </m:t>
+        </m:r>
+        <m:sSub>
+          <m:sSubPr>
+            <m:ctrlPr>
+              <w:rPr>
+                <w:rFonts w:ascii="Cambria Math" w:hAnsi="Cambria Math" w:cs="Cambria Math"/>
+                <w:lang w:val="uk-UA"/>
+              </w:rPr>
+            </m:ctrlPr>
+          </m:sSubPr>
+          <m:e>
+            <m:r>
+              <m:rPr>
+                <m:sty m:val="p"/>
+              </m:rPr>
+              <w:rPr>
+                <w:rFonts w:ascii="Cambria Math" w:hAnsi="Cambria Math" w:cs="Cambria Math"/>
+                <w:lang w:val="uk-UA"/>
+              </w:rPr>
+              <m:t>b</m:t>
+            </m:r>
+            <m:ctrlPr>
+              <w:rPr>
+                <w:rFonts w:ascii="Cambria Math" w:hAnsi="Cambria Math"/>
+                <w:i/>
+                <w:lang w:val="uk-UA"/>
+              </w:rPr>
+            </m:ctrlPr>
+          </m:e>
+          <m:sub>
+            <m:r>
+              <w:rPr>
+                <w:rFonts w:ascii="Cambria Math" w:hAnsi="Cambria Math"/>
+                <w:lang w:val="uk-UA"/>
+              </w:rPr>
+              <m:t>4</m:t>
+            </m:r>
+          </m:sub>
+        </m:sSub>
+        <m:sSub>
+          <m:sSubPr>
+            <m:ctrlPr>
+              <w:rPr>
+                <w:rFonts w:ascii="Cambria Math" w:hAnsi="Cambria Math" w:cs="Cambria Math"/>
+                <w:lang w:val="uk-UA"/>
+              </w:rPr>
+            </m:ctrlPr>
+          </m:sSubPr>
+          <m:e>
+            <m:r>
+              <m:rPr>
+                <m:sty m:val="p"/>
+              </m:rPr>
+              <w:rPr>
+                <w:rFonts w:ascii="Cambria Math" w:hAnsi="Cambria Math" w:cs="Cambria Math"/>
+                <w:lang w:val="uk-UA"/>
+              </w:rPr>
+              <m:t>X</m:t>
+            </m:r>
+          </m:e>
+          <m:sub>
+            <m:r>
+              <w:rPr>
+                <w:rFonts w:ascii="Cambria Math" w:hAnsi="Cambria Math"/>
+                <w:lang w:val="uk-UA"/>
+              </w:rPr>
+              <m:t>4</m:t>
+            </m:r>
+          </m:sub>
+        </m:sSub>
+        <m:r>
+          <w:rPr>
+            <w:rFonts w:ascii="Cambria Math" w:hAnsi="Cambria Math"/>
+            <w:lang w:val="uk-UA"/>
+          </w:rPr>
+          <m:t> + </m:t>
+        </m:r>
+        <m:sSub>
+          <m:sSubPr>
+            <m:ctrlPr>
+              <w:rPr>
+                <w:rFonts w:ascii="Cambria Math" w:hAnsi="Cambria Math" w:cs="Cambria Math"/>
+                <w:lang w:val="uk-UA"/>
+              </w:rPr>
+            </m:ctrlPr>
+          </m:sSubPr>
+          <m:e>
+            <m:r>
+              <m:rPr>
+                <m:sty m:val="p"/>
+              </m:rPr>
+              <w:rPr>
+                <w:rFonts w:ascii="Cambria Math" w:hAnsi="Cambria Math" w:cs="Cambria Math"/>
+                <w:lang w:val="uk-UA"/>
+              </w:rPr>
+              <m:t>b</m:t>
+            </m:r>
+            <m:ctrlPr>
+              <w:rPr>
+                <w:rFonts w:ascii="Cambria Math" w:hAnsi="Cambria Math"/>
+                <w:i/>
+                <w:lang w:val="uk-UA"/>
+              </w:rPr>
+            </m:ctrlPr>
+          </m:e>
+          <m:sub>
+            <m:r>
+              <w:rPr>
+                <w:rFonts w:ascii="Cambria Math" w:hAnsi="Cambria Math"/>
+                <w:lang w:val="uk-UA"/>
+              </w:rPr>
+              <m:t>5</m:t>
+            </m:r>
+          </m:sub>
+        </m:sSub>
+        <m:sSub>
+          <m:sSubPr>
+            <m:ctrlPr>
+              <w:rPr>
+                <w:rFonts w:ascii="Cambria Math" w:hAnsi="Cambria Math" w:cs="Cambria Math"/>
+                <w:lang w:val="uk-UA"/>
+              </w:rPr>
+            </m:ctrlPr>
+          </m:sSubPr>
+          <m:e>
+            <m:r>
+              <m:rPr>
+                <m:sty m:val="p"/>
+              </m:rPr>
+              <w:rPr>
+                <w:rFonts w:ascii="Cambria Math" w:hAnsi="Cambria Math" w:cs="Cambria Math"/>
+                <w:lang w:val="uk-UA"/>
+              </w:rPr>
+              <m:t>X</m:t>
+            </m:r>
+          </m:e>
+          <m:sub>
+            <m:r>
+              <w:rPr>
+                <w:rFonts w:ascii="Cambria Math" w:hAnsi="Cambria Math"/>
+                <w:lang w:val="uk-UA"/>
+              </w:rPr>
+              <m:t>5</m:t>
+            </m:r>
+          </m:sub>
+        </m:sSub>
+      </m:oMath>
+      <w:r>
+        <w:rPr>
+          <w:lang w:val="uk-UA"/>
+        </w:rPr>
+        <w:t xml:space="preserve">; А також обчислити </w:t>
+      </w:r>
+      <m:oMath>
+        <m:sSub>
+          <m:sSubPr>
+            <m:ctrlPr>
+              <w:rPr>
+                <w:rFonts w:ascii="Cambria Math" w:hAnsi="Cambria Math" w:cs="Cambria Math"/>
+                <w:lang w:val="uk-UA"/>
+              </w:rPr>
+            </m:ctrlPr>
+          </m:sSubPr>
+          <m:e>
+            <m:r>
+              <m:rPr>
+                <m:sty m:val="p"/>
+              </m:rPr>
+              <w:rPr>
+                <w:rFonts w:ascii="Cambria Math" w:hAnsi="Cambria Math" w:cs="Cambria Math"/>
+                <w:lang w:val="uk-UA"/>
+              </w:rPr>
+              <m:t>e</m:t>
+            </m:r>
+          </m:e>
+          <m:sub>
+            <m:r>
+              <m:rPr>
+                <m:sty m:val="p"/>
+              </m:rPr>
+              <w:rPr>
+                <w:rFonts w:ascii="Cambria Math" w:hAnsi="Cambria Math" w:cs="Cambria Math"/>
+                <w:lang w:val="uk-UA"/>
+              </w:rPr>
+              <m:t>i</m:t>
+            </m:r>
+          </m:sub>
+        </m:sSub>
+        <m:r>
+          <w:rPr>
+            <w:rFonts w:ascii="Cambria Math" w:hAnsi="Cambria Math"/>
+            <w:lang w:val="uk-UA"/>
+          </w:rPr>
+          <m:t> =</m:t>
+        </m:r>
+        <m:acc>
+          <m:accPr>
+            <m:ctrlPr>
+              <w:rPr>
+                <w:rFonts w:ascii="Cambria Math" w:hAnsi="Cambria Math" w:cs="Cambria Math"/>
+                <w:lang w:val="uk-UA"/>
+              </w:rPr>
+            </m:ctrlPr>
+          </m:accPr>
+          <m:e>
+            <m:sSub>
+              <m:sSubPr>
+                <m:ctrlPr>
+                  <w:rPr>
+                    <w:rFonts w:ascii="Cambria Math" w:hAnsi="Cambria Math" w:cs="Times New Roman"/>
+                    <w:lang w:val="uk-UA"/>
+                  </w:rPr>
+                </m:ctrlPr>
+              </m:sSubPr>
+              <m:e>
+                <m:r>
+                  <m:rPr>
+                    <m:sty m:val="p"/>
+                  </m:rPr>
+                  <w:rPr>
+                    <w:rFonts w:ascii="Cambria Math" w:hAnsi="Cambria Math" w:cs="Cambria Math"/>
+                    <w:lang w:val="uk-UA"/>
+                  </w:rPr>
+                  <m:t>y</m:t>
+                </m:r>
+                <m:ctrlPr>
+                  <w:rPr>
+                    <w:rFonts w:ascii="Cambria Math" w:hAnsi="Cambria Math" w:cs="Cambria Math"/>
+                    <w:lang w:val="uk-UA"/>
+                  </w:rPr>
+                </m:ctrlPr>
+              </m:e>
+              <m:sub>
+                <m:r>
+                  <w:rPr>
+                    <w:rFonts w:ascii="Cambria Math" w:hAnsi="Cambria Math" w:cs="Times New Roman"/>
+                    <w:lang w:val="en-US"/>
+                  </w:rPr>
+                  <m:t>i</m:t>
+                </m:r>
+              </m:sub>
+            </m:sSub>
+          </m:e>
+        </m:acc>
+        <m:r>
+          <w:rPr>
+            <w:rFonts w:ascii="Cambria Math" w:hAnsi="Cambria Math"/>
+            <w:lang w:val="uk-UA"/>
+          </w:rPr>
+          <m:t> - </m:t>
+        </m:r>
+        <m:sSub>
+          <m:sSubPr>
+            <m:ctrlPr>
+              <w:rPr>
+                <w:rFonts w:ascii="Cambria Math" w:hAnsi="Cambria Math" w:cs="Cambria Math"/>
+                <w:lang w:val="uk-UA"/>
+              </w:rPr>
+            </m:ctrlPr>
+          </m:sSubPr>
+          <m:e>
+            <m:r>
+              <m:rPr>
+                <m:sty m:val="p"/>
+              </m:rPr>
+              <w:rPr>
+                <w:rFonts w:ascii="Cambria Math" w:hAnsi="Cambria Math" w:cs="Cambria Math"/>
+                <w:lang w:val="uk-UA"/>
+              </w:rPr>
+              <m:t>y</m:t>
+            </m:r>
+            <m:ctrlPr>
+              <w:rPr>
+                <w:rFonts w:ascii="Cambria Math" w:hAnsi="Cambria Math"/>
+                <w:i/>
+                <w:lang w:val="uk-UA"/>
+              </w:rPr>
+            </m:ctrlPr>
+          </m:e>
+          <m:sub>
+            <m:r>
+              <m:rPr>
+                <m:sty m:val="p"/>
+              </m:rPr>
+              <w:rPr>
+                <w:rFonts w:ascii="Cambria Math" w:hAnsi="Cambria Math" w:cs="Cambria Math"/>
+                <w:lang w:val="uk-UA"/>
+              </w:rPr>
+              <m:t>i</m:t>
+            </m:r>
+          </m:sub>
+        </m:sSub>
+      </m:oMath>
+      <w:r>
+        <w:rPr>
+          <w:lang w:val="uk-UA"/>
+        </w:rPr>
+        <w:t xml:space="preserve"> ; </w:t>
+      </w:r>
+    </w:p>
+    <w:p>
+      <w:pPr>
+        <w:spacing w:after="0"/>
+        <w:rPr>
+          <w:szCs w:val="28"/>
+          <w:lang w:val="uk-UA"/>
+        </w:rPr>
+      </w:pPr>
+    </w:p>
+    <w:p>
+      <w:pPr>
+        <w:pStyle w:val="a3"/>
+        <w:spacing w:after="0"/>
+        <w:ind w:left="360"/>
         <w:rPr>
           <w:noProof/>
           <w:szCs w:val="28"/>
           <w:lang w:val="uk-UA"/>
         </w:rPr>
+      </w:pPr>
+      <w:r>
+        <w:rPr>
+          <w:noProof/>
+          <w:szCs w:val="28"/>
+          <w:lang w:val="uk-UA"/>
+        </w:rPr>
+        <w:t xml:space="preserve">Функція </w:t>
+      </w:r>
+      <w:r>
+        <w:rPr>
+          <w:noProof/>
+          <w:szCs w:val="28"/>
+          <w:lang w:val="en-US"/>
+        </w:rPr>
+        <w:t>predict</w:t>
+      </w:r>
+      <w:r>
+        <w:rPr>
+          <w:noProof/>
+          <w:szCs w:val="28"/>
+        </w:rPr>
+        <w:t xml:space="preserve"> </w:t>
+      </w:r>
+      <w:r>
+        <w:rPr>
+          <w:noProof/>
+          <w:szCs w:val="28"/>
+          <w:lang w:val="uk-UA"/>
+        </w:rPr>
+        <w:t>виводить прогнозовані значення моделі.</w:t>
+      </w:r>
+    </w:p>
+    <w:p>
+      <w:pPr>
+        <w:pStyle w:val="a3"/>
+        <w:spacing w:after="0"/>
+        <w:ind w:left="360"/>
+        <w:rPr>
+          <w:szCs w:val="28"/>
+          <w:lang w:val="uk-UA"/>
+        </w:rPr>
+      </w:pPr>
+      <w:r>
+        <w:rPr>
+          <w:lang w:val="uk-UA"/>
+        </w:rPr>
         <w:drawing>
-          <wp:inline distT="0" distB="0" distL="0" distR="0" wp14:anchorId="382686CC" wp14:editId="390E0BDD">
-            <wp:extent cx="5372850" cy="2448267"/>
-            <wp:effectExtent l="0" t="0" r="0" b="9525"/>
-            <wp:docPr id="16" name="Рисунок 16" descr="Зображення, що містить текст&#10;&#10;Автоматично згенерований опис"/>
+          <wp:inline distT="0" distB="0" distL="0" distR="0" wp14:anchorId="563471F5" wp14:editId="7B84603B">
+            <wp:extent cx="2152950" cy="914528"/>
+            <wp:effectExtent l="19050" t="19050" r="19050" b="19050"/>
+            <wp:docPr id="10" name="Рисунок 10" descr="Зображення, що містить текст&#10;&#10;Автоматично згенерований опис"/>
             <wp:cNvGraphicFramePr>
               <a:graphicFrameLocks xmlns:a="http://schemas.openxmlformats.org/drawingml/2006/main" noChangeAspect="1"/>
             </wp:cNvGraphicFramePr>
@@ -1330,7 +1953,7 @@
               <a:graphicData uri="http://schemas.openxmlformats.org/drawingml/2006/picture">
                 <pic:pic xmlns:pic="http://schemas.openxmlformats.org/drawingml/2006/picture">
                   <pic:nvPicPr>
-                    <pic:cNvPr id="16" name="Рисунок 16" descr="Зображення, що містить текст&#10;&#10;Автоматично згенерований опис"/>
+                    <pic:cNvPr id="10" name="Рисунок 10" descr="Зображення, що містить текст&#10;&#10;Автоматично згенерований опис"/>
                     <pic:cNvPicPr/>
                   </pic:nvPicPr>
                   <pic:blipFill>
@@ -1342,11 +1965,18 @@
                   <pic:spPr>
                     <a:xfrm>
                       <a:off x="0" y="0"/>
-                      <a:ext cx="5372850" cy="2448267"/>
+                      <a:ext cx="2152950" cy="914528"/>
                     </a:xfrm>
                     <a:prstGeom prst="rect">
                       <a:avLst/>
                     </a:prstGeom>
+                    <a:ln>
+                      <a:solidFill>
+                        <a:schemeClr val="bg2">
+                          <a:lumMod val="90000"/>
+                        </a:schemeClr>
+                      </a:solidFill>
+                    </a:ln>
                   </pic:spPr>
                 </pic:pic>
               </a:graphicData>
@@ -1365,37 +1995,6 @@
           <w:lang w:val="uk-UA"/>
         </w:rPr>
       </w:pPr>
-      <w:r>
-        <w:rPr>
-          <w:noProof/>
-          <w:szCs w:val="28"/>
-          <w:lang w:val="uk-UA"/>
-        </w:rPr>
-        <w:t xml:space="preserve">Функція </w:t>
-      </w:r>
-      <w:r>
-        <w:rPr>
-          <w:noProof/>
-          <w:szCs w:val="28"/>
-          <w:lang w:val="en-US"/>
-        </w:rPr>
-        <w:t>predict</w:t>
-      </w:r>
-      <w:r>
-        <w:rPr>
-          <w:noProof/>
-          <w:szCs w:val="28"/>
-        </w:rPr>
-        <w:t xml:space="preserve"> </w:t>
-      </w:r>
-      <w:r>
-        <w:rPr>
-          <w:noProof/>
-          <w:szCs w:val="28"/>
-          <w:lang w:val="uk-UA"/>
-        </w:rPr>
-        <w:t>виводить прогнозовані значення моделі.</w:t>
-      </w:r>
       <w:r>
         <w:rPr>
           <w:lang w:val="uk-UA"/>
@@ -1420,6 +2019,7 @@
         <w:rPr>
           <w:lang w:val="uk-UA"/>
         </w:rPr>
+        <w:lastRenderedPageBreak/>
         <w:t>Опишіть ваші дії, припущення та висновки</w:t>
       </w:r>
       <w:r>
@@ -1502,14 +2102,21 @@
           <w:lang w:val="uk-UA"/>
         </w:rPr>
         <w:br/>
-        <w:t xml:space="preserve">- Спрогнозували ціну на житло з заданими нами </w:t>
-      </w:r>
-      <w:r>
-        <w:rPr>
-          <w:szCs w:val="28"/>
-          <w:lang w:val="uk-UA"/>
-        </w:rPr>
-        <w:t xml:space="preserve">значеннями і використовуючи функцію </w:t>
+        <w:t>- Спрогнозували ціну на житло</w:t>
+      </w:r>
+      <w:r>
+        <w:rPr>
+          <w:szCs w:val="28"/>
+          <w:lang w:val="uk-UA"/>
+        </w:rPr>
+        <w:t xml:space="preserve">, </w:t>
+      </w:r>
+      <w:r>
+        <w:rPr>
+          <w:szCs w:val="28"/>
+          <w:lang w:val="uk-UA"/>
+        </w:rPr>
+        <w:t xml:space="preserve">використовуючи функцію </w:t>
       </w:r>
       <w:r>
         <w:rPr>

</xml_diff>